<commit_message>
this sure is a belated update, wow
</commit_message>
<xml_diff>
--- a/letter_config/printing_pull_slips.docx
+++ b/letter_config/printing_pull_slips.docx
@@ -13,7 +13,13 @@
     <w:p/>
     <w:p>
       <w:r>
-        <w:t>These directions must be followed one time at setup</w:t>
+        <w:t>The</w:t>
+      </w:r>
+      <w:r>
+        <w:t xml:space="preserve"> printing</w:t>
+      </w:r>
+      <w:r>
+        <w:t xml:space="preserve"> directions must be followed one time at setup</w:t>
       </w:r>
       <w:r>
         <w:t xml:space="preserve"> </w:t>
@@ -70,6 +76,15 @@
       <w:r>
         <w:t xml:space="preserve"> when the browser is updated or used to print something else with different settings.</w:t>
       </w:r>
+      <w:r>
+        <w:t xml:space="preserve"> </w:t>
+      </w:r>
+    </w:p>
+    <w:p/>
+    <w:p>
+      <w:r>
+        <w:t>If the print preview looks wrong, make sure these settings are in place.</w:t>
+      </w:r>
     </w:p>
     <w:p/>
     <w:p>
@@ -90,10 +105,16 @@
         <w:br/>
       </w:r>
       <w:r>
+        <w:br/>
+      </w:r>
+      <w:r>
+        <w:rPr>
+          <w:noProof/>
+        </w:rPr>
         <w:drawing>
-          <wp:inline distT="0" distB="0" distL="0" distR="0" wp14:anchorId="3AC14285" wp14:editId="1376CEE6">
-            <wp:extent cx="1407965" cy="2764620"/>
-            <wp:effectExtent l="12700" t="12700" r="14605" b="17145"/>
+          <wp:inline distT="0" distB="0" distL="0" distR="0" wp14:anchorId="3AC14285" wp14:editId="4362D453">
+            <wp:extent cx="1660807" cy="3261090"/>
+            <wp:effectExtent l="12700" t="12700" r="15875" b="15875"/>
             <wp:docPr id="212450761" name="Picture 1" descr="A screenshot of a computer&#10;&#10;Description automatically generated"/>
             <wp:cNvGraphicFramePr>
               <a:graphicFrameLocks xmlns:a="http://schemas.openxmlformats.org/drawingml/2006/main" noChangeAspect="1"/>
@@ -113,7 +134,7 @@
                   <pic:spPr bwMode="auto">
                     <a:xfrm>
                       <a:off x="0" y="0"/>
-                      <a:ext cx="1447640" cy="2842525"/>
+                      <a:ext cx="1716170" cy="3369799"/>
                     </a:xfrm>
                     <a:prstGeom prst="rect">
                       <a:avLst/>
@@ -139,10 +160,16 @@
         <w:t xml:space="preserve"> </w:t>
       </w:r>
       <w:r>
+        <w:t xml:space="preserve">   </w:t>
+      </w:r>
+      <w:r>
+        <w:rPr>
+          <w:noProof/>
+        </w:rPr>
         <w:drawing>
-          <wp:inline distT="0" distB="0" distL="0" distR="0" wp14:anchorId="141AE0E4" wp14:editId="1F1B369C">
-            <wp:extent cx="1546989" cy="2778267"/>
-            <wp:effectExtent l="12700" t="12700" r="15240" b="15875"/>
+          <wp:inline distT="0" distB="0" distL="0" distR="0" wp14:anchorId="141AE0E4" wp14:editId="402FEFCF">
+            <wp:extent cx="1827389" cy="3281841"/>
+            <wp:effectExtent l="12700" t="12700" r="14605" b="7620"/>
             <wp:docPr id="522853867" name="Picture 1" descr="A screenshot of a computer&#10;&#10;Description automatically generated"/>
             <wp:cNvGraphicFramePr>
               <a:graphicFrameLocks xmlns:a="http://schemas.openxmlformats.org/drawingml/2006/main" noChangeAspect="1"/>
@@ -163,7 +190,7 @@
                   <pic:spPr>
                     <a:xfrm>
                       <a:off x="0" y="0"/>
-                      <a:ext cx="1613002" cy="2896820"/>
+                      <a:ext cx="1927206" cy="3461104"/>
                     </a:xfrm>
                     <a:prstGeom prst="rect">
                       <a:avLst/>
@@ -198,18 +225,46 @@
           <w:b/>
           <w:bCs/>
         </w:rPr>
-        <w:t>0.17”</w:t>
-      </w:r>
-      <w:r>
-        <w:t xml:space="preserve"> on all four sides. </w:t>
-      </w:r>
-      <w:r>
+        <w:t>0.40” on top and 0.17”</w:t>
+      </w:r>
+      <w:r>
+        <w:t xml:space="preserve"> on </w:t>
+      </w:r>
+      <w:r>
+        <w:t>the other three</w:t>
+      </w:r>
+      <w:r>
+        <w:t xml:space="preserve"> sides. </w:t>
+      </w:r>
+      <w:r>
+        <w:br/>
+      </w:r>
+    </w:p>
+    <w:p>
+      <w:r>
+        <w:br w:type="page"/>
+      </w:r>
+    </w:p>
+    <w:p>
+      <w:pPr>
+        <w:pStyle w:val="ListParagraph"/>
+      </w:pPr>
+      <w:r>
+        <w:lastRenderedPageBreak/>
         <w:t>In Chrome, you will need to click “More Settings” and “Custom,” and then you can drag the margins on the print preview pane.</w:t>
       </w:r>
       <w:r>
         <w:br/>
       </w:r>
-      <w:r>
+    </w:p>
+    <w:p>
+      <w:pPr>
+        <w:pStyle w:val="ListParagraph"/>
+      </w:pPr>
+      <w:r>
+        <w:rPr>
+          <w:noProof/>
+        </w:rPr>
         <w:drawing>
           <wp:inline distT="0" distB="0" distL="0" distR="0" wp14:anchorId="7B92E279" wp14:editId="5BB05482">
             <wp:extent cx="4585648" cy="3043871"/>
@@ -255,26 +310,56 @@
     <w:p>
       <w:pPr>
         <w:pStyle w:val="ListParagraph"/>
-        <w:numPr>
-          <w:ilvl w:val="0"/>
-          <w:numId w:val="7"/>
-        </w:numPr>
-      </w:pPr>
-      <w:r>
-        <w:t>In Firefox (on a Mac), this is accomplished by choosing “Minimum,” and you can verify the setting is correct by choosing “Custom.”</w:t>
-      </w:r>
-      <w:r>
+      </w:pPr>
+      <w:r>
+        <w:t>In Firefox (on a Mac), th</w:t>
+      </w:r>
+      <w:r>
+        <w:t>e correct margins are easiest to get</w:t>
+      </w:r>
+      <w:r>
+        <w:t xml:space="preserve"> by choosing “Minimum,” </w:t>
+      </w:r>
+      <w:r>
+        <w:t xml:space="preserve">then “Custom,” and setting </w:t>
+      </w:r>
+      <w:r>
+        <w:rPr>
+          <w:b/>
+          <w:bCs/>
+        </w:rPr>
+        <w:t>Top</w:t>
+      </w:r>
+      <w:r>
+        <w:t xml:space="preserve"> to </w:t>
+      </w:r>
+      <w:r>
+        <w:rPr>
+          <w:b/>
+          <w:bCs/>
+        </w:rPr>
+        <w:t>0.40</w:t>
+      </w:r>
+      <w:r>
+        <w:rPr>
+          <w:b/>
+          <w:bCs/>
+        </w:rPr>
         <w:br/>
       </w:r>
       <w:r>
+        <w:br/>
         <w:t xml:space="preserve"> </w:t>
       </w:r>
       <w:r>
+        <w:rPr>
+          <w:noProof/>
+        </w:rPr>
         <w:drawing>
-          <wp:inline distT="0" distB="0" distL="0" distR="0" wp14:anchorId="232C6B5C" wp14:editId="7A1F6DCD">
-            <wp:extent cx="1337481" cy="2272584"/>
-            <wp:effectExtent l="12700" t="12700" r="8890" b="13970"/>
-            <wp:docPr id="1052500240" name="Picture 1" descr="A screenshot of a computer&#10;&#10;Description automatically generated"/>
+          <wp:inline distT="0" distB="0" distL="0" distR="0" wp14:anchorId="18F1AF6E" wp14:editId="0AE3CA3C">
+            <wp:extent cx="1498600" cy="3810000"/>
+            <wp:effectExtent l="0" t="0" r="0" b="0"/>
+            <wp:docPr id="871999176" name="Picture 1" descr="A screenshot of a computer&#10;&#10;Description automatically generated"/>
             <wp:cNvGraphicFramePr>
               <a:graphicFrameLocks xmlns:a="http://schemas.openxmlformats.org/drawingml/2006/main" noChangeAspect="1"/>
             </wp:cNvGraphicFramePr>
@@ -282,7 +367,7 @@
               <a:graphicData uri="http://schemas.openxmlformats.org/drawingml/2006/picture">
                 <pic:pic xmlns:pic="http://schemas.openxmlformats.org/drawingml/2006/picture">
                   <pic:nvPicPr>
-                    <pic:cNvPr id="1052500240" name="Picture 1" descr="A screenshot of a computer&#10;&#10;Description automatically generated"/>
+                    <pic:cNvPr id="871999176" name="Picture 1" descr="A screenshot of a computer&#10;&#10;Description automatically generated"/>
                     <pic:cNvPicPr/>
                   </pic:nvPicPr>
                   <pic:blipFill>
@@ -294,16 +379,11 @@
                   <pic:spPr>
                     <a:xfrm>
                       <a:off x="0" y="0"/>
-                      <a:ext cx="1349924" cy="2293727"/>
+                      <a:ext cx="1498600" cy="3810000"/>
                     </a:xfrm>
                     <a:prstGeom prst="rect">
                       <a:avLst/>
                     </a:prstGeom>
-                    <a:ln>
-                      <a:solidFill>
-                        <a:schemeClr val="accent4"/>
-                      </a:solidFill>
-                    </a:ln>
                   </pic:spPr>
                 </pic:pic>
               </a:graphicData>
@@ -311,12 +391,47 @@
           </wp:inline>
         </w:drawing>
       </w:r>
+    </w:p>
+    <w:p>
+      <w:pPr>
+        <w:pStyle w:val="ListParagraph"/>
+        <w:numPr>
+          <w:ilvl w:val="0"/>
+          <w:numId w:val="7"/>
+        </w:numPr>
+      </w:pPr>
+      <w:r>
+        <w:lastRenderedPageBreak/>
+        <w:t xml:space="preserve">You also need to set the </w:t>
+      </w:r>
+      <w:r>
+        <w:rPr>
+          <w:b/>
+          <w:bCs/>
+        </w:rPr>
+        <w:t>Scale</w:t>
+      </w:r>
+      <w:r>
+        <w:t xml:space="preserve"> to </w:t>
+      </w:r>
+      <w:r>
+        <w:t>9</w:t>
+      </w:r>
+      <w:r>
+        <w:t>6.</w:t>
+      </w:r>
+      <w:r>
+        <w:br/>
+      </w:r>
+      <w:r>
+        <w:br/>
+      </w:r>
       <w:r>
         <w:drawing>
-          <wp:inline distT="0" distB="0" distL="0" distR="0" wp14:anchorId="6974C0B1" wp14:editId="3F11453B">
-            <wp:extent cx="1491717" cy="1105469"/>
-            <wp:effectExtent l="12700" t="12700" r="6985" b="12700"/>
-            <wp:docPr id="782196253" name="Picture 1" descr="A screenshot of a computer&#10;&#10;Description automatically generated"/>
+          <wp:inline distT="0" distB="0" distL="0" distR="0" wp14:anchorId="4E543A62" wp14:editId="1050AE53">
+            <wp:extent cx="1460500" cy="1739900"/>
+            <wp:effectExtent l="0" t="0" r="0" b="0"/>
+            <wp:docPr id="1131628927" name="Picture 1" descr="A screenshot of a computer screen&#10;&#10;Description automatically generated"/>
             <wp:cNvGraphicFramePr>
               <a:graphicFrameLocks xmlns:a="http://schemas.openxmlformats.org/drawingml/2006/main" noChangeAspect="1"/>
             </wp:cNvGraphicFramePr>
@@ -324,7 +439,7 @@
               <a:graphicData uri="http://schemas.openxmlformats.org/drawingml/2006/picture">
                 <pic:pic xmlns:pic="http://schemas.openxmlformats.org/drawingml/2006/picture">
                   <pic:nvPicPr>
-                    <pic:cNvPr id="782196253" name="Picture 1" descr="A screenshot of a computer&#10;&#10;Description automatically generated"/>
+                    <pic:cNvPr id="1131628927" name="Picture 1" descr="A screenshot of a computer screen&#10;&#10;Description automatically generated"/>
                     <pic:cNvPicPr/>
                   </pic:nvPicPr>
                   <pic:blipFill>
@@ -336,16 +451,11 @@
                   <pic:spPr>
                     <a:xfrm>
                       <a:off x="0" y="0"/>
-                      <a:ext cx="1510499" cy="1119388"/>
+                      <a:ext cx="1460500" cy="1739900"/>
                     </a:xfrm>
                     <a:prstGeom prst="rect">
                       <a:avLst/>
                     </a:prstGeom>
-                    <a:ln>
-                      <a:solidFill>
-                        <a:schemeClr val="accent4"/>
-                      </a:solidFill>
-                    </a:ln>
                   </pic:spPr>
                 </pic:pic>
               </a:graphicData>
@@ -353,6 +463,67 @@
           </wp:inline>
         </w:drawing>
       </w:r>
+      <w:r>
+        <w:t xml:space="preserve">       </w:t>
+      </w:r>
+      <w:r>
+        <w:drawing>
+          <wp:inline distT="0" distB="0" distL="0" distR="0" wp14:anchorId="0C62B6CE" wp14:editId="2DE1CE86">
+            <wp:extent cx="1912936" cy="1734255"/>
+            <wp:effectExtent l="0" t="0" r="5080" b="5715"/>
+            <wp:docPr id="2135142099" name="Picture 1" descr="A screenshot of a computer&#10;&#10;Description automatically generated"/>
+            <wp:cNvGraphicFramePr>
+              <a:graphicFrameLocks xmlns:a="http://schemas.openxmlformats.org/drawingml/2006/main" noChangeAspect="1"/>
+            </wp:cNvGraphicFramePr>
+            <a:graphic xmlns:a="http://schemas.openxmlformats.org/drawingml/2006/main">
+              <a:graphicData uri="http://schemas.openxmlformats.org/drawingml/2006/picture">
+                <pic:pic xmlns:pic="http://schemas.openxmlformats.org/drawingml/2006/picture">
+                  <pic:nvPicPr>
+                    <pic:cNvPr id="2135142099" name="Picture 1" descr="A screenshot of a computer&#10;&#10;Description automatically generated"/>
+                    <pic:cNvPicPr/>
+                  </pic:nvPicPr>
+                  <pic:blipFill>
+                    <a:blip r:embed="rId12"/>
+                    <a:stretch>
+                      <a:fillRect/>
+                    </a:stretch>
+                  </pic:blipFill>
+                  <pic:spPr>
+                    <a:xfrm>
+                      <a:off x="0" y="0"/>
+                      <a:ext cx="1925031" cy="1745220"/>
+                    </a:xfrm>
+                    <a:prstGeom prst="rect">
+                      <a:avLst/>
+                    </a:prstGeom>
+                  </pic:spPr>
+                </pic:pic>
+              </a:graphicData>
+            </a:graphic>
+          </wp:inline>
+        </w:drawing>
+      </w:r>
+    </w:p>
+    <w:p>
+      <w:pPr>
+        <w:pStyle w:val="ListParagraph"/>
+      </w:pPr>
+      <w:r>
+        <w:t>Firefox</w:t>
+      </w:r>
+      <w:r>
+        <w:tab/>
+      </w:r>
+      <w:r>
+        <w:tab/>
+      </w:r>
+      <w:r>
+        <w:tab/>
+      </w:r>
+      <w:r>
+        <w:tab/>
+        <w:t>Chrome</w:t>
+      </w:r>
     </w:p>
     <w:p>
       <w:pPr>
@@ -368,6 +539,121 @@
         </w:numPr>
       </w:pPr>
       <w:r>
+        <w:t>Make sure you aren’t printing on both sides.</w:t>
+      </w:r>
+      <w:r>
+        <w:br/>
+      </w:r>
+      <w:r>
+        <w:rPr>
+          <w:noProof/>
+        </w:rPr>
+        <w:drawing>
+          <wp:inline distT="0" distB="0" distL="0" distR="0" wp14:anchorId="1BCD0132" wp14:editId="4778B4EC">
+            <wp:extent cx="1498600" cy="2771422"/>
+            <wp:effectExtent l="0" t="0" r="0" b="0"/>
+            <wp:docPr id="308634042" name="Picture 1" descr="A screenshot of a phone&#10;&#10;Description automatically generated"/>
+            <wp:cNvGraphicFramePr>
+              <a:graphicFrameLocks xmlns:a="http://schemas.openxmlformats.org/drawingml/2006/main" noChangeAspect="1"/>
+            </wp:cNvGraphicFramePr>
+            <a:graphic xmlns:a="http://schemas.openxmlformats.org/drawingml/2006/main">
+              <a:graphicData uri="http://schemas.openxmlformats.org/drawingml/2006/picture">
+                <pic:pic xmlns:pic="http://schemas.openxmlformats.org/drawingml/2006/picture">
+                  <pic:nvPicPr>
+                    <pic:cNvPr id="308634042" name="Picture 1" descr="A screenshot of a phone&#10;&#10;Description automatically generated"/>
+                    <pic:cNvPicPr/>
+                  </pic:nvPicPr>
+                  <pic:blipFill rotWithShape="1">
+                    <a:blip r:embed="rId13"/>
+                    <a:srcRect t="27259"/>
+                    <a:stretch/>
+                  </pic:blipFill>
+                  <pic:spPr bwMode="auto">
+                    <a:xfrm>
+                      <a:off x="0" y="0"/>
+                      <a:ext cx="1498600" cy="2771422"/>
+                    </a:xfrm>
+                    <a:prstGeom prst="rect">
+                      <a:avLst/>
+                    </a:prstGeom>
+                    <a:ln>
+                      <a:noFill/>
+                    </a:ln>
+                    <a:extLst>
+                      <a:ext uri="{53640926-AAD7-44D8-BBD7-CCE9431645EC}">
+                        <a14:shadowObscured xmlns:a14="http://schemas.microsoft.com/office/drawing/2010/main"/>
+                      </a:ext>
+                    </a:extLst>
+                  </pic:spPr>
+                </pic:pic>
+              </a:graphicData>
+            </a:graphic>
+          </wp:inline>
+        </w:drawing>
+      </w:r>
+      <w:r>
+        <w:t xml:space="preserve">       </w:t>
+      </w:r>
+      <w:r>
+        <w:rPr>
+          <w:noProof/>
+        </w:rPr>
+        <w:drawing>
+          <wp:inline distT="0" distB="0" distL="0" distR="0" wp14:anchorId="7F40D7FD" wp14:editId="5C7CE0F9">
+            <wp:extent cx="1900555" cy="2762531"/>
+            <wp:effectExtent l="0" t="0" r="4445" b="6350"/>
+            <wp:docPr id="1413509409" name="Picture 1" descr="A screenshot of a computer&#10;&#10;Description automatically generated"/>
+            <wp:cNvGraphicFramePr>
+              <a:graphicFrameLocks xmlns:a="http://schemas.openxmlformats.org/drawingml/2006/main" noChangeAspect="1"/>
+            </wp:cNvGraphicFramePr>
+            <a:graphic xmlns:a="http://schemas.openxmlformats.org/drawingml/2006/main">
+              <a:graphicData uri="http://schemas.openxmlformats.org/drawingml/2006/picture">
+                <pic:pic xmlns:pic="http://schemas.openxmlformats.org/drawingml/2006/picture">
+                  <pic:nvPicPr>
+                    <pic:cNvPr id="1413509409" name="Picture 1" descr="A screenshot of a computer&#10;&#10;Description automatically generated"/>
+                    <pic:cNvPicPr/>
+                  </pic:nvPicPr>
+                  <pic:blipFill rotWithShape="1">
+                    <a:blip r:embed="rId14"/>
+                    <a:srcRect t="27097" b="226"/>
+                    <a:stretch/>
+                  </pic:blipFill>
+                  <pic:spPr bwMode="auto">
+                    <a:xfrm>
+                      <a:off x="0" y="0"/>
+                      <a:ext cx="1920618" cy="2791693"/>
+                    </a:xfrm>
+                    <a:prstGeom prst="rect">
+                      <a:avLst/>
+                    </a:prstGeom>
+                    <a:ln>
+                      <a:noFill/>
+                    </a:ln>
+                    <a:extLst>
+                      <a:ext uri="{53640926-AAD7-44D8-BBD7-CCE9431645EC}">
+                        <a14:shadowObscured xmlns:a14="http://schemas.microsoft.com/office/drawing/2010/main"/>
+                      </a:ext>
+                    </a:extLst>
+                  </pic:spPr>
+                </pic:pic>
+              </a:graphicData>
+            </a:graphic>
+          </wp:inline>
+        </w:drawing>
+      </w:r>
+      <w:r>
+        <w:br/>
+      </w:r>
+    </w:p>
+    <w:p>
+      <w:pPr>
+        <w:pStyle w:val="ListParagraph"/>
+        <w:numPr>
+          <w:ilvl w:val="0"/>
+          <w:numId w:val="7"/>
+        </w:numPr>
+      </w:pPr>
+      <w:r>
         <w:t xml:space="preserve">If your browser offers the option, you’ll want to set it </w:t>
       </w:r>
       <w:r>
@@ -399,7 +685,19 @@
     <w:p/>
     <w:p>
       <w:r>
-        <w:t xml:space="preserve">These directions must be followed </w:t>
+        <w:br w:type="page"/>
+      </w:r>
+    </w:p>
+    <w:p>
+      <w:r>
+        <w:lastRenderedPageBreak/>
+        <w:t>The</w:t>
+      </w:r>
+      <w:r>
+        <w:t xml:space="preserve"> following</w:t>
+      </w:r>
+      <w:r>
+        <w:t xml:space="preserve"> directions must be followed </w:t>
       </w:r>
       <w:r>
         <w:t>one</w:t>
@@ -490,6 +788,9 @@
         <w:br/>
       </w:r>
       <w:r>
+        <w:rPr>
+          <w:noProof/>
+        </w:rPr>
         <w:drawing>
           <wp:inline distT="0" distB="0" distL="0" distR="0" wp14:anchorId="653D82B8" wp14:editId="0CC06094">
             <wp:extent cx="3051222" cy="722302"/>
@@ -506,7 +807,7 @@
                     <pic:cNvPicPr/>
                   </pic:nvPicPr>
                   <pic:blipFill>
-                    <a:blip r:embed="rId12"/>
+                    <a:blip r:embed="rId15"/>
                     <a:stretch>
                       <a:fillRect/>
                     </a:stretch>
@@ -553,6 +854,9 @@
         <w:br/>
       </w:r>
       <w:r>
+        <w:rPr>
+          <w:noProof/>
+        </w:rPr>
         <w:drawing>
           <wp:inline distT="0" distB="0" distL="0" distR="0" wp14:anchorId="5DB8DDFC" wp14:editId="7C527D5F">
             <wp:extent cx="949467" cy="666801"/>
@@ -569,7 +873,7 @@
                     <pic:cNvPicPr/>
                   </pic:nvPicPr>
                   <pic:blipFill>
-                    <a:blip r:embed="rId13" cstate="print">
+                    <a:blip r:embed="rId16" cstate="print">
                       <a:extLst>
                         <a:ext uri="{28A0092B-C50C-407E-A947-70E740481C1C}">
                           <a14:useLocalDpi xmlns:a14="http://schemas.microsoft.com/office/drawing/2010/main" val="0"/>
@@ -620,6 +924,9 @@
         <w:t xml:space="preserve"> </w:t>
       </w:r>
       <w:r>
+        <w:rPr>
+          <w:noProof/>
+        </w:rPr>
         <w:drawing>
           <wp:inline distT="0" distB="0" distL="0" distR="0" wp14:anchorId="7537C8D5" wp14:editId="121879A3">
             <wp:extent cx="1188303" cy="651650"/>
@@ -636,7 +943,7 @@
                     <pic:cNvPicPr/>
                   </pic:nvPicPr>
                   <pic:blipFill>
-                    <a:blip r:embed="rId14"/>
+                    <a:blip r:embed="rId17"/>
                     <a:stretch>
                       <a:fillRect/>
                     </a:stretch>
@@ -674,7 +981,6 @@
         </w:numPr>
       </w:pPr>
       <w:r>
-        <w:lastRenderedPageBreak/>
         <w:t>When the settings open, the template chosen will likely be “Standard</w:t>
       </w:r>
       <w:r>
@@ -694,6 +1000,9 @@
         <w:br/>
       </w:r>
       <w:r>
+        <w:rPr>
+          <w:noProof/>
+        </w:rPr>
         <w:drawing>
           <wp:inline distT="0" distB="0" distL="0" distR="0" wp14:anchorId="1113179C" wp14:editId="5AFE08BD">
             <wp:extent cx="2657061" cy="2180860"/>
@@ -710,7 +1019,7 @@
                     <pic:cNvPicPr/>
                   </pic:nvPicPr>
                   <pic:blipFill>
-                    <a:blip r:embed="rId15"/>
+                    <a:blip r:embed="rId18"/>
                     <a:stretch>
                       <a:fillRect/>
                     </a:stretch>
@@ -748,12 +1057,16 @@
         </w:numPr>
       </w:pPr>
       <w:r>
+        <w:lastRenderedPageBreak/>
         <w:t>Click “Save.”</w:t>
       </w:r>
       <w:r>
         <w:br/>
       </w:r>
       <w:r>
+        <w:rPr>
+          <w:noProof/>
+        </w:rPr>
         <w:drawing>
           <wp:inline distT="0" distB="0" distL="0" distR="0" wp14:anchorId="56934E3D" wp14:editId="3AAF9667">
             <wp:extent cx="1903863" cy="961234"/>
@@ -770,7 +1083,7 @@
                     <pic:cNvPicPr/>
                   </pic:nvPicPr>
                   <pic:blipFill>
-                    <a:blip r:embed="rId16"/>
+                    <a:blip r:embed="rId19"/>
                     <a:stretch>
                       <a:fillRect/>
                     </a:stretch>
@@ -814,6 +1127,9 @@
         <w:br/>
       </w:r>
       <w:r>
+        <w:rPr>
+          <w:noProof/>
+        </w:rPr>
         <w:drawing>
           <wp:inline distT="0" distB="0" distL="0" distR="0" wp14:anchorId="2284D60B" wp14:editId="7568A70C">
             <wp:extent cx="1398896" cy="1715388"/>
@@ -830,7 +1146,7 @@
                     <pic:cNvPicPr/>
                   </pic:nvPicPr>
                   <pic:blipFill>
-                    <a:blip r:embed="rId17"/>
+                    <a:blip r:embed="rId20"/>
                     <a:stretch>
                       <a:fillRect/>
                     </a:stretch>
@@ -858,8 +1174,8 @@
     </w:p>
     <w:p/>
     <w:sectPr>
-      <w:footerReference w:type="even" r:id="rId18"/>
-      <w:footerReference w:type="default" r:id="rId19"/>
+      <w:footerReference w:type="even" r:id="rId21"/>
+      <w:footerReference w:type="default" r:id="rId22"/>
       <w:pgSz w:w="12240" w:h="15840"/>
       <w:pgMar w:top="1440" w:right="1440" w:bottom="1440" w:left="1440" w:header="720" w:footer="720" w:gutter="0"/>
       <w:cols w:space="720"/>

</xml_diff>